<commit_message>
About me page updating and adding some STYLE
</commit_message>
<xml_diff>
--- a/HomeSpunFinalReport.docx
+++ b/HomeSpunFinalReport.docx
@@ -195,20 +195,15 @@
         </w:rPr>
         <w:t xml:space="preserve">, dishcloths, scarfs, hats, sweaters, and more. The website's target audience is individuals who appreciate unique and timeless handcrafted designs and prefer to purchase them online. The completed website URL is </w:t>
       </w:r>
-      <w:r>
-        <w:rPr>
-          <w:rFonts w:ascii="Segoe UI" w:hAnsi="Segoe UI" w:cs="Segoe UI"/>
-          <w:color w:val="374151"/>
-        </w:rPr>
-        <w:t>https://yjohnson67.github.io/wdd130/homespun/index.html</w:t>
-      </w:r>
-      <w:r>
-        <w:rPr>
-          <w:rFonts w:ascii="Segoe UI" w:hAnsi="Segoe UI" w:cs="Segoe UI"/>
-          <w:color w:val="374151"/>
-        </w:rPr>
-        <w:t>.</w:t>
-      </w:r>
+      <w:hyperlink r:id="rId5" w:history="1">
+        <w:r>
+          <w:rPr>
+            <w:rStyle w:val="Hyperlink"/>
+            <w:rFonts w:ascii="Segoe UI" w:hAnsi="Segoe UI" w:cs="Segoe UI"/>
+          </w:rPr>
+          <w:t>https://yjohnson67.github.io/wdd130/homespun/index.html</w:t>
+        </w:r>
+      </w:hyperlink>
     </w:p>
     <w:p>
       <w:pPr>
@@ -807,6 +802,29 @@
       <w:szCs w:val="24"/>
     </w:rPr>
   </w:style>
+  <w:style w:type="character" w:styleId="Hyperlink">
+    <w:name w:val="Hyperlink"/>
+    <w:basedOn w:val="DefaultParagraphFont"/>
+    <w:uiPriority w:val="99"/>
+    <w:unhideWhenUsed/>
+    <w:rsid w:val="00543843"/>
+    <w:rPr>
+      <w:color w:val="0563C1" w:themeColor="hyperlink"/>
+      <w:u w:val="single"/>
+    </w:rPr>
+  </w:style>
+  <w:style w:type="character" w:styleId="UnresolvedMention">
+    <w:name w:val="Unresolved Mention"/>
+    <w:basedOn w:val="DefaultParagraphFont"/>
+    <w:uiPriority w:val="99"/>
+    <w:semiHidden/>
+    <w:unhideWhenUsed/>
+    <w:rsid w:val="00543843"/>
+    <w:rPr>
+      <w:color w:val="605E5C"/>
+      <w:shd w:val="clear" w:color="auto" w:fill="E1DFDD"/>
+    </w:rPr>
+  </w:style>
 </w:styles>
 </file>
 
@@ -1103,4 +1121,16 @@
     </a:ext>
   </a:extLst>
 </a:theme>
+</file>
+
+<file path=customXml/item1.xml><?xml version="1.0" encoding="utf-8"?>
+<b:Sources xmlns:b="http://schemas.openxmlformats.org/officeDocument/2006/bibliography" xmlns="http://schemas.openxmlformats.org/officeDocument/2006/bibliography" SelectedStyle="\APASixthEditionOfficeOnline.xsl" StyleName="APA" Version="6"/>
+</file>
+
+<file path=customXml/itemProps1.xml><?xml version="1.0" encoding="utf-8"?>
+<ds:datastoreItem xmlns:ds="http://schemas.openxmlformats.org/officeDocument/2006/customXml" ds:itemID="{7627F5F6-C13A-4A38-9631-1954B056AE96}">
+  <ds:schemaRefs>
+    <ds:schemaRef ds:uri="http://schemas.openxmlformats.org/officeDocument/2006/bibliography"/>
+  </ds:schemaRefs>
+</ds:datastoreItem>
 </file>
</xml_diff>